<commit_message>
Start replaing e-kar tail
</commit_message>
<xml_diff>
--- a/l3m_bijoy.docx
+++ b/l3m_bijoy.docx
@@ -127,6 +127,23 @@
           <w:szCs w:val="38"/>
         </w:rPr>
       </w:pPr>
+    </w:p>
+    <w:p>
+      <w:pPr>
+        <w:rPr>
+          <w:rFonts w:ascii="SutonnyMJ" w:hAnsi="SutonnyMJ" w:cs="SutonnyMJ"/>
+          <w:sz w:val="38"/>
+          <w:szCs w:val="38"/>
+        </w:rPr>
+      </w:pPr>
+      <w:r>
+        <w:rPr>
+          <w:rFonts w:ascii="SutonnyMJ" w:hAnsi="SutonnyMJ" w:cs="SutonnyMJ"/>
+          <w:sz w:val="38"/>
+          <w:szCs w:val="38"/>
+        </w:rPr>
+        <w:t xml:space="preserve"> </w:t>
+      </w:r>
       <w:bookmarkStart w:id="0" w:name="_GoBack"/>
       <w:bookmarkEnd w:id="0"/>
     </w:p>
@@ -139,141 +156,131 @@
           <w:szCs w:val="38"/>
         </w:rPr>
       </w:pPr>
-    </w:p>
-    <w:p>
-      <w:pPr>
-        <w:jc w:val="center"/>
+      <w:r>
         <w:rPr>
           <w:rFonts w:ascii="SutonnyMJ" w:hAnsi="SutonnyMJ" w:cs="SutonnyMJ"/>
           <w:sz w:val="38"/>
           <w:szCs w:val="38"/>
         </w:rPr>
-      </w:pPr>
-      <w:r>
+        <w:t>DrmM©</w:t>
+      </w:r>
+    </w:p>
+    <w:p>
+      <w:pPr>
+        <w:jc w:val="center"/>
         <w:rPr>
           <w:rFonts w:ascii="SutonnyMJ" w:hAnsi="SutonnyMJ" w:cs="SutonnyMJ"/>
           <w:sz w:val="38"/>
           <w:szCs w:val="38"/>
         </w:rPr>
-        <w:t>DrmM©</w:t>
-      </w:r>
-    </w:p>
-    <w:p>
-      <w:pPr>
-        <w:jc w:val="center"/>
+      </w:pPr>
+      <w:proofErr w:type="gramStart"/>
+      <w:r>
         <w:rPr>
           <w:rFonts w:ascii="SutonnyMJ" w:hAnsi="SutonnyMJ" w:cs="SutonnyMJ"/>
           <w:sz w:val="38"/>
           <w:szCs w:val="38"/>
         </w:rPr>
-      </w:pPr>
-      <w:proofErr w:type="gramStart"/>
+        <w:t>cig</w:t>
+      </w:r>
+      <w:proofErr w:type="gramEnd"/>
       <w:r>
         <w:rPr>
           <w:rFonts w:ascii="SutonnyMJ" w:hAnsi="SutonnyMJ" w:cs="SutonnyMJ"/>
           <w:sz w:val="38"/>
           <w:szCs w:val="38"/>
         </w:rPr>
-        <w:t>cig</w:t>
-      </w:r>
-      <w:proofErr w:type="gramEnd"/>
+        <w:t xml:space="preserve"> k«‡×q AM«R ‡gv. </w:t>
+      </w:r>
+      <w:proofErr w:type="gramStart"/>
       <w:r>
         <w:rPr>
           <w:rFonts w:ascii="SutonnyMJ" w:hAnsi="SutonnyMJ" w:cs="SutonnyMJ"/>
           <w:sz w:val="38"/>
           <w:szCs w:val="38"/>
         </w:rPr>
-        <w:t xml:space="preserve"> k«‡×q AM«R ‡gv. </w:t>
-      </w:r>
-      <w:proofErr w:type="gramStart"/>
+        <w:t>knx`</w:t>
+      </w:r>
+      <w:proofErr w:type="gramEnd"/>
       <w:r>
         <w:rPr>
           <w:rFonts w:ascii="SutonnyMJ" w:hAnsi="SutonnyMJ" w:cs="SutonnyMJ"/>
           <w:sz w:val="38"/>
           <w:szCs w:val="38"/>
         </w:rPr>
-        <w:t>knx`</w:t>
-      </w:r>
-      <w:proofErr w:type="gramEnd"/>
+        <w:t>jøv</w:t>
+      </w:r>
       <w:r>
         <w:rPr>
           <w:rFonts w:ascii="SutonnyMJ" w:hAnsi="SutonnyMJ" w:cs="SutonnyMJ"/>
           <w:sz w:val="38"/>
           <w:szCs w:val="38"/>
         </w:rPr>
-        <w:t>jøv</w:t>
-      </w:r>
-      <w:r>
+        <w:t>n kvnxb fvB</w:t>
+      </w:r>
+    </w:p>
+    <w:p>
+      <w:pPr>
+        <w:jc w:val="center"/>
         <w:rPr>
           <w:rFonts w:ascii="SutonnyMJ" w:hAnsi="SutonnyMJ" w:cs="SutonnyMJ"/>
           <w:sz w:val="38"/>
           <w:szCs w:val="38"/>
         </w:rPr>
-        <w:t>n kvnxb fvB</w:t>
-      </w:r>
-    </w:p>
-    <w:p>
-      <w:pPr>
-        <w:jc w:val="center"/>
+      </w:pPr>
+      <w:proofErr w:type="gramStart"/>
+      <w:r>
         <w:rPr>
           <w:rFonts w:ascii="SutonnyMJ" w:hAnsi="SutonnyMJ" w:cs="SutonnyMJ"/>
           <w:sz w:val="38"/>
           <w:szCs w:val="38"/>
         </w:rPr>
-      </w:pPr>
-      <w:proofErr w:type="gramStart"/>
+        <w:t>whwb</w:t>
+      </w:r>
+      <w:proofErr w:type="gramEnd"/>
       <w:r>
         <w:rPr>
           <w:rFonts w:ascii="SutonnyMJ" w:hAnsi="SutonnyMJ" w:cs="SutonnyMJ"/>
           <w:sz w:val="38"/>
           <w:szCs w:val="38"/>
         </w:rPr>
-        <w:t>whwb</w:t>
-      </w:r>
-      <w:proofErr w:type="gramEnd"/>
-      <w:r>
+        <w:t xml:space="preserve"> memgq ‡mœ‡ni evua‡b AvU‡K ‡i‡L‡Qb Avgv‡K</w:t>
+      </w:r>
+    </w:p>
+    <w:p>
+      <w:pPr>
         <w:rPr>
           <w:rFonts w:ascii="SutonnyMJ" w:hAnsi="SutonnyMJ" w:cs="SutonnyMJ"/>
           <w:sz w:val="38"/>
           <w:szCs w:val="38"/>
         </w:rPr>
-        <w:t xml:space="preserve"> memgq ‡mœ‡ni evua‡b AvU‡K ‡i‡L‡Qb Avgv‡K</w:t>
-      </w:r>
-    </w:p>
-    <w:p>
-      <w:pPr>
+      </w:pPr>
+    </w:p>
+    <w:p>
+      <w:pPr>
+        <w:jc w:val="center"/>
         <w:rPr>
           <w:rFonts w:ascii="SutonnyMJ" w:hAnsi="SutonnyMJ" w:cs="SutonnyMJ"/>
           <w:sz w:val="38"/>
           <w:szCs w:val="38"/>
         </w:rPr>
       </w:pPr>
-    </w:p>
-    <w:p>
-      <w:pPr>
-        <w:jc w:val="center"/>
+      <w:proofErr w:type="gramStart"/>
+      <w:r>
         <w:rPr>
           <w:rFonts w:ascii="SutonnyMJ" w:hAnsi="SutonnyMJ" w:cs="SutonnyMJ"/>
           <w:sz w:val="38"/>
           <w:szCs w:val="38"/>
         </w:rPr>
-      </w:pPr>
-      <w:proofErr w:type="gramStart"/>
+        <w:t>f~</w:t>
+      </w:r>
+      <w:proofErr w:type="gramEnd"/>
       <w:r>
         <w:rPr>
           <w:rFonts w:ascii="SutonnyMJ" w:hAnsi="SutonnyMJ" w:cs="SutonnyMJ"/>
           <w:sz w:val="38"/>
           <w:szCs w:val="38"/>
         </w:rPr>
-        <w:t>f~</w:t>
-      </w:r>
-      <w:proofErr w:type="gramEnd"/>
-      <w:r>
-        <w:rPr>
-          <w:rFonts w:ascii="SutonnyMJ" w:hAnsi="SutonnyMJ" w:cs="SutonnyMJ"/>
-          <w:sz w:val="38"/>
-          <w:szCs w:val="38"/>
-        </w:rPr>
         <w:t>wgKv (g~j ‡jLK)</w:t>
       </w:r>
     </w:p>
@@ -286,6 +293,16 @@
           <w:szCs w:val="28"/>
         </w:rPr>
       </w:pPr>
+      <w:proofErr w:type="gramStart"/>
+      <w:r>
+        <w:rPr>
+          <w:rFonts w:ascii="SutonnyMJ" w:hAnsi="SutonnyMJ" w:cs="SutonnyMJ"/>
+          <w:sz w:val="28"/>
+          <w:szCs w:val="28"/>
+        </w:rPr>
+        <w:t>iæ</w:t>
+      </w:r>
+      <w:proofErr w:type="gramEnd"/>
     </w:p>
     <w:p>
       <w:pPr>

</xml_diff>